<commit_message>
Uppdaterade vision och definition
</commit_message>
<xml_diff>
--- a/docs/Vision.docx
+++ b/docs/Vision.docx
@@ -91,18 +91,18 @@
         <w:pStyle w:val="FrontPage"/>
         <w:jc w:val="center"/>
         <w:rPr>
-          <w:highlight w:val="darkYellow"/>
-        </w:rPr>
-      </w:pPr>
-      <w:r>
-        <w:rPr>
-          <w:highlight w:val="darkYellow"/>
+          <w:highlight w:val="darkGray"/>
+        </w:rPr>
+      </w:pPr>
+      <w:r>
+        <w:rPr>
+          <w:highlight w:val="darkGray"/>
         </w:rPr>
         <w:t>Vision/</w:t>
       </w:r>
       <w:r>
         <w:rPr>
-          <w:highlight w:val="darkYellow"/>
+          <w:highlight w:val="darkGray"/>
         </w:rPr>
         <w:fldChar w:fldCharType="begin"/>
       </w:r>
@@ -195,15 +195,7 @@
           <w:szCs w:val="22"/>
           <w:lang w:val="en-US"/>
         </w:rPr>
-        <w:t>Abstr</w:t>
-      </w:r>
-      <w:r>
-        <w:rPr>
-          <w:sz w:val="22"/>
-          <w:szCs w:val="22"/>
-          <w:lang w:val="en-US"/>
-        </w:rPr>
-        <w:t>akt</w:t>
+        <w:t>Abstrakt</w:t>
       </w:r>
     </w:p>
     <w:tbl>
@@ -211,10 +203,10 @@
         <w:tblStyle w:val="TableGrid"/>
         <w:tblW w:w="8522" w:type="dxa"/>
         <w:jc w:val="left"/>
-        <w:tblInd w:w="-5" w:type="dxa"/>
+        <w:tblInd w:w="-10" w:type="dxa"/>
         <w:tblCellMar>
           <w:top w:w="0" w:type="dxa"/>
-          <w:left w:w="84" w:type="dxa"/>
+          <w:left w:w="61" w:type="dxa"/>
           <w:bottom w:w="0" w:type="dxa"/>
           <w:right w:w="108" w:type="dxa"/>
         </w:tblCellMar>
@@ -240,7 +232,7 @@
             </w:tcBorders>
             <w:shd w:fill="auto" w:val="clear"/>
             <w:tcMar>
-              <w:left w:w="84" w:type="dxa"/>
+              <w:left w:w="61" w:type="dxa"/>
             </w:tcMar>
           </w:tcPr>
           <w:p>
@@ -255,23 +247,7 @@
                 <w:i/>
                 <w:lang w:val="en-US"/>
               </w:rPr>
-              <w:t xml:space="preserve">Detta dokument utgör business case för </w:t>
-            </w:r>
-            <w:r>
-              <w:rPr>
-                <w:b/>
-                <w:i/>
-                <w:lang w:val="en-US"/>
-              </w:rPr>
-              <w:t>Projektgrupp 2s produkt som de framställer efter beställning av kund</w:t>
-            </w:r>
-            <w:r>
-              <w:rPr>
-                <w:b/>
-                <w:i/>
-                <w:lang w:val="en-US"/>
-              </w:rPr>
-              <w:t>. För att försäkra att alla inblandade I projektet ska ha en gemensam uppfattning av syftet med projektet samt produkten som ska framställas. Projektet är en del av kursen Projekt och projektmetoder (II1302) på KTH ICT</w:t>
+              <w:t>Detta dokument utgör business case för Projektgrupp 2s produkt som de framställer efter beställning av kund. För att försäkra att alla inblandade I projektet ska ha en gemensam uppfattning av syftet med projektet samt produkten som ska framställas. Projektet är en del av kursen Projekt och projektmetoder (II1302) på KTH ICT</w:t>
             </w:r>
           </w:p>
         </w:tc>
@@ -313,10 +289,10 @@
         <w:tblStyle w:val="TableGrid"/>
         <w:tblW w:w="8523" w:type="dxa"/>
         <w:jc w:val="left"/>
-        <w:tblInd w:w="-5" w:type="dxa"/>
+        <w:tblInd w:w="-10" w:type="dxa"/>
         <w:tblCellMar>
           <w:top w:w="0" w:type="dxa"/>
-          <w:left w:w="103" w:type="dxa"/>
+          <w:left w:w="98" w:type="dxa"/>
           <w:bottom w:w="0" w:type="dxa"/>
           <w:right w:w="108" w:type="dxa"/>
         </w:tblCellMar>
@@ -343,7 +319,7 @@
             </w:tcBorders>
             <w:shd w:color="auto" w:fill="00A5E7" w:val="clear"/>
             <w:tcMar>
-              <w:left w:w="103" w:type="dxa"/>
+              <w:left w:w="98" w:type="dxa"/>
             </w:tcMar>
           </w:tcPr>
           <w:p>
@@ -377,7 +353,7 @@
             </w:tcBorders>
             <w:shd w:color="auto" w:fill="00A5E7" w:val="clear"/>
             <w:tcMar>
-              <w:left w:w="103" w:type="dxa"/>
+              <w:left w:w="98" w:type="dxa"/>
             </w:tcMar>
           </w:tcPr>
           <w:p>
@@ -411,7 +387,7 @@
             </w:tcBorders>
             <w:shd w:color="auto" w:fill="00A5E7" w:val="clear"/>
             <w:tcMar>
-              <w:left w:w="103" w:type="dxa"/>
+              <w:left w:w="98" w:type="dxa"/>
             </w:tcMar>
           </w:tcPr>
           <w:p>
@@ -445,7 +421,7 @@
             </w:tcBorders>
             <w:shd w:color="auto" w:fill="00A5E7" w:val="clear"/>
             <w:tcMar>
-              <w:left w:w="103" w:type="dxa"/>
+              <w:left w:w="98" w:type="dxa"/>
             </w:tcMar>
           </w:tcPr>
           <w:p>
@@ -482,7 +458,7 @@
             </w:tcBorders>
             <w:shd w:fill="auto" w:val="clear"/>
             <w:tcMar>
-              <w:left w:w="103" w:type="dxa"/>
+              <w:left w:w="98" w:type="dxa"/>
             </w:tcMar>
           </w:tcPr>
           <w:p>
@@ -515,7 +491,7 @@
             </w:tcBorders>
             <w:shd w:fill="auto" w:val="clear"/>
             <w:tcMar>
-              <w:left w:w="103" w:type="dxa"/>
+              <w:left w:w="98" w:type="dxa"/>
             </w:tcMar>
           </w:tcPr>
           <w:p>
@@ -543,7 +519,7 @@
             </w:tcBorders>
             <w:shd w:fill="auto" w:val="clear"/>
             <w:tcMar>
-              <w:left w:w="103" w:type="dxa"/>
+              <w:left w:w="98" w:type="dxa"/>
             </w:tcMar>
           </w:tcPr>
           <w:p>
@@ -576,7 +552,7 @@
             </w:tcBorders>
             <w:shd w:fill="auto" w:val="clear"/>
             <w:tcMar>
-              <w:left w:w="103" w:type="dxa"/>
+              <w:left w:w="98" w:type="dxa"/>
             </w:tcMar>
           </w:tcPr>
           <w:p>
@@ -617,7 +593,7 @@
             </w:tcBorders>
             <w:shd w:fill="auto" w:val="clear"/>
             <w:tcMar>
-              <w:left w:w="103" w:type="dxa"/>
+              <w:left w:w="98" w:type="dxa"/>
             </w:tcMar>
           </w:tcPr>
           <w:p>
@@ -654,7 +630,7 @@
             </w:tcBorders>
             <w:shd w:fill="auto" w:val="clear"/>
             <w:tcMar>
-              <w:left w:w="103" w:type="dxa"/>
+              <w:left w:w="98" w:type="dxa"/>
             </w:tcMar>
           </w:tcPr>
           <w:p>
@@ -691,7 +667,7 @@
             </w:tcBorders>
             <w:shd w:fill="auto" w:val="clear"/>
             <w:tcMar>
-              <w:left w:w="103" w:type="dxa"/>
+              <w:left w:w="98" w:type="dxa"/>
             </w:tcMar>
           </w:tcPr>
           <w:p>
@@ -728,7 +704,7 @@
             </w:tcBorders>
             <w:shd w:fill="auto" w:val="clear"/>
             <w:tcMar>
-              <w:left w:w="103" w:type="dxa"/>
+              <w:left w:w="98" w:type="dxa"/>
             </w:tcMar>
           </w:tcPr>
           <w:p>
@@ -768,7 +744,7 @@
             </w:tcBorders>
             <w:shd w:fill="auto" w:val="clear"/>
             <w:tcMar>
-              <w:left w:w="103" w:type="dxa"/>
+              <w:left w:w="98" w:type="dxa"/>
             </w:tcMar>
           </w:tcPr>
           <w:p>
@@ -805,7 +781,7 @@
             </w:tcBorders>
             <w:shd w:fill="auto" w:val="clear"/>
             <w:tcMar>
-              <w:left w:w="103" w:type="dxa"/>
+              <w:left w:w="98" w:type="dxa"/>
             </w:tcMar>
           </w:tcPr>
           <w:p>
@@ -842,7 +818,7 @@
             </w:tcBorders>
             <w:shd w:fill="auto" w:val="clear"/>
             <w:tcMar>
-              <w:left w:w="103" w:type="dxa"/>
+              <w:left w:w="98" w:type="dxa"/>
             </w:tcMar>
           </w:tcPr>
           <w:p>
@@ -879,7 +855,7 @@
             </w:tcBorders>
             <w:shd w:fill="auto" w:val="clear"/>
             <w:tcMar>
-              <w:left w:w="103" w:type="dxa"/>
+              <w:left w:w="98" w:type="dxa"/>
             </w:tcMar>
           </w:tcPr>
           <w:p>
@@ -919,7 +895,7 @@
             </w:tcBorders>
             <w:shd w:fill="auto" w:val="clear"/>
             <w:tcMar>
-              <w:left w:w="103" w:type="dxa"/>
+              <w:left w:w="98" w:type="dxa"/>
             </w:tcMar>
           </w:tcPr>
           <w:p>
@@ -956,7 +932,7 @@
             </w:tcBorders>
             <w:shd w:fill="auto" w:val="clear"/>
             <w:tcMar>
-              <w:left w:w="103" w:type="dxa"/>
+              <w:left w:w="98" w:type="dxa"/>
             </w:tcMar>
           </w:tcPr>
           <w:p>
@@ -993,7 +969,7 @@
             </w:tcBorders>
             <w:shd w:fill="auto" w:val="clear"/>
             <w:tcMar>
-              <w:left w:w="103" w:type="dxa"/>
+              <w:left w:w="98" w:type="dxa"/>
             </w:tcMar>
           </w:tcPr>
           <w:p>
@@ -1030,7 +1006,7 @@
             </w:tcBorders>
             <w:shd w:fill="auto" w:val="clear"/>
             <w:tcMar>
-              <w:left w:w="103" w:type="dxa"/>
+              <w:left w:w="98" w:type="dxa"/>
             </w:tcMar>
           </w:tcPr>
           <w:p>
@@ -1070,7 +1046,7 @@
             </w:tcBorders>
             <w:shd w:fill="auto" w:val="clear"/>
             <w:tcMar>
-              <w:left w:w="103" w:type="dxa"/>
+              <w:left w:w="98" w:type="dxa"/>
             </w:tcMar>
           </w:tcPr>
           <w:p>
@@ -1107,7 +1083,7 @@
             </w:tcBorders>
             <w:shd w:fill="auto" w:val="clear"/>
             <w:tcMar>
-              <w:left w:w="103" w:type="dxa"/>
+              <w:left w:w="98" w:type="dxa"/>
             </w:tcMar>
           </w:tcPr>
           <w:p>
@@ -1144,7 +1120,7 @@
             </w:tcBorders>
             <w:shd w:fill="auto" w:val="clear"/>
             <w:tcMar>
-              <w:left w:w="103" w:type="dxa"/>
+              <w:left w:w="98" w:type="dxa"/>
             </w:tcMar>
           </w:tcPr>
           <w:p>
@@ -1181,7 +1157,7 @@
             </w:tcBorders>
             <w:shd w:fill="auto" w:val="clear"/>
             <w:tcMar>
-              <w:left w:w="103" w:type="dxa"/>
+              <w:left w:w="98" w:type="dxa"/>
             </w:tcMar>
           </w:tcPr>
           <w:p>
@@ -1233,7 +1209,7 @@
                 <wp:positionV relativeFrom="paragraph">
                   <wp:posOffset>149225</wp:posOffset>
                 </wp:positionV>
-                <wp:extent cx="2576830" cy="1061720"/>
+                <wp:extent cx="2577465" cy="1062355"/>
                 <wp:effectExtent l="0" t="0" r="0" b="0"/>
                 <wp:wrapNone/>
                 <wp:docPr id="1" name="Group 225"/>
@@ -1244,7 +1220,7 @@
                       <wpg:grpSpPr>
                         <a:xfrm>
                           <a:off x="0" y="0"/>
-                          <a:ext cx="2576160" cy="1060920"/>
+                          <a:ext cx="2576880" cy="1061640"/>
                         </a:xfrm>
                       </wpg:grpSpPr>
                       <pic:pic xmlns:pic="http://schemas.openxmlformats.org/drawingml/2006/picture">
@@ -1282,8 +1258,8 @@
                         </pic:blipFill>
                         <pic:spPr>
                           <a:xfrm>
-                            <a:off x="890280" y="757080"/>
-                            <a:ext cx="1685880" cy="304200"/>
+                            <a:off x="891000" y="758160"/>
+                            <a:ext cx="1685880" cy="303480"/>
                           </a:xfrm>
                           <a:prstGeom prst="rect">
                             <a:avLst/>
@@ -1301,13 +1277,13 @@
           </mc:Choice>
           <mc:Fallback>
             <w:pict>
-              <v:group id="shape_0" alt="Group 225" style="position:absolute;margin-left:0pt;margin-top:11.75pt;width:202.85pt;height:83.55pt" coordorigin="0,235" coordsize="4057,1671">
+              <v:group id="shape_0" alt="Group 225" style="position:absolute;margin-left:0pt;margin-top:11.75pt;width:202.9pt;height:83.6pt" coordorigin="0,235" coordsize="4058,1672">
                 <v:rect id="shape_0" ID="Picture 223" stroked="f" style="position:absolute;left:0;top:235;width:1398;height:1620">
                   <v:imagedata r:id="rId2" o:detectmouseclick="t"/>
                   <w10:wrap type="none"/>
                   <v:stroke color="#3465a4" joinstyle="round" endcap="flat"/>
                 </v:rect>
-                <v:rect id="shape_0" ID="Picture 224" stroked="f" style="position:absolute;left:1402;top:1428;width:2654;height:478">
+                <v:rect id="shape_0" ID="Picture 224" stroked="f" style="position:absolute;left:1403;top:1429;width:2654;height:477">
                   <v:imagedata r:id="rId3" o:detectmouseclick="t"/>
                   <w10:wrap type="none"/>
                   <v:stroke color="#3465a4" joinstyle="round" endcap="flat"/>
@@ -1377,7 +1353,8 @@
         <w:r>
           <w:rPr>
             <w:webHidden/>
-            <w:rStyle w:val="Style"/>
+            <w:rStyle w:val="IndexLink"/>
+            <w:vanish w:val="false"/>
           </w:rPr>
           <w:t>Anledning för beställning</w:t>
           <w:tab/>
@@ -1397,7 +1374,8 @@
         <w:r>
           <w:rPr>
             <w:webHidden/>
-            <w:rStyle w:val="Style"/>
+            <w:rStyle w:val="IndexLink"/>
+            <w:vanish w:val="false"/>
           </w:rPr>
           <w:t>Fördelar</w:t>
           <w:tab/>
@@ -1417,7 +1395,8 @@
         <w:r>
           <w:rPr>
             <w:webHidden/>
-            <w:rStyle w:val="Style"/>
+            <w:rStyle w:val="IndexLink"/>
+            <w:vanish w:val="false"/>
           </w:rPr>
           <w:t>Kostnad</w:t>
           <w:tab/>
@@ -1437,7 +1416,8 @@
         <w:r>
           <w:rPr>
             <w:webHidden/>
-            <w:rStyle w:val="Style"/>
+            <w:rStyle w:val="IndexLink"/>
+            <w:vanish w:val="false"/>
           </w:rPr>
           <w:t>Timescales</w:t>
           <w:tab/>
@@ -1457,7 +1437,8 @@
         <w:r>
           <w:rPr>
             <w:webHidden/>
-            <w:rStyle w:val="Style"/>
+            <w:rStyle w:val="IndexLink"/>
+            <w:vanish w:val="false"/>
           </w:rPr>
           <w:t>Risks</w:t>
           <w:tab/>
@@ -1477,7 +1458,8 @@
         <w:r>
           <w:rPr>
             <w:webHidden/>
-            <w:rStyle w:val="Style"/>
+            <w:rStyle w:val="IndexLink"/>
+            <w:vanish w:val="false"/>
           </w:rPr>
           <w:t>Villkor och antaganden</w:t>
           <w:tab/>
@@ -1489,6 +1471,8 @@
       <w:pPr>
         <w:pStyle w:val="Contents1"/>
         <w:tabs>
+          <w:tab w:val="left" w:pos="480" w:leader="none"/>
+          <w:tab w:val="right" w:pos="8302" w:leader="dot"/>
           <w:tab w:val="right" w:pos="8312" w:leader="dot"/>
         </w:tabs>
         <w:rPr/>
@@ -1497,7 +1481,8 @@
         <w:r>
           <w:rPr>
             <w:webHidden/>
-            <w:rStyle w:val="Style"/>
+            <w:rStyle w:val="IndexLink"/>
+            <w:vanish w:val="false"/>
           </w:rPr>
           <w:t>1Introduction</w:t>
           <w:tab/>
@@ -1517,7 +1502,8 @@
         <w:r>
           <w:rPr>
             <w:webHidden/>
-            <w:rStyle w:val="Style"/>
+            <w:rStyle w:val="IndexLink"/>
+            <w:vanish w:val="false"/>
           </w:rPr>
           <w:t>1.1Document Purpose</w:t>
           <w:tab/>
@@ -1537,7 +1523,8 @@
         <w:r>
           <w:rPr>
             <w:webHidden/>
-            <w:rStyle w:val="Style"/>
+            <w:rStyle w:val="IndexLink"/>
+            <w:vanish w:val="false"/>
           </w:rPr>
           <w:t>1.2Document Scope</w:t>
           <w:tab/>
@@ -1557,7 +1544,8 @@
         <w:r>
           <w:rPr>
             <w:webHidden/>
-            <w:rStyle w:val="Style"/>
+            <w:rStyle w:val="IndexLink"/>
+            <w:vanish w:val="false"/>
           </w:rPr>
           <w:t>1.3Document Overview</w:t>
           <w:tab/>
@@ -1569,6 +1557,8 @@
       <w:pPr>
         <w:pStyle w:val="Contents1"/>
         <w:tabs>
+          <w:tab w:val="left" w:pos="480" w:leader="none"/>
+          <w:tab w:val="right" w:pos="8302" w:leader="dot"/>
           <w:tab w:val="right" w:pos="8312" w:leader="dot"/>
         </w:tabs>
         <w:rPr/>
@@ -1577,7 +1567,8 @@
         <w:r>
           <w:rPr>
             <w:webHidden/>
-            <w:rStyle w:val="Style"/>
+            <w:rStyle w:val="IndexLink"/>
+            <w:vanish w:val="false"/>
           </w:rPr>
           <w:t>2Opportunity</w:t>
           <w:tab/>
@@ -1597,7 +1588,8 @@
         <w:r>
           <w:rPr>
             <w:webHidden/>
-            <w:rStyle w:val="Style"/>
+            <w:rStyle w:val="IndexLink"/>
+            <w:vanish w:val="false"/>
           </w:rPr>
           <w:t>2.1Business Opportunity</w:t>
           <w:tab/>
@@ -1617,7 +1609,8 @@
         <w:r>
           <w:rPr>
             <w:webHidden/>
-            <w:rStyle w:val="Style"/>
+            <w:rStyle w:val="IndexLink"/>
+            <w:vanish w:val="false"/>
           </w:rPr>
           <w:t>2.2Problem Analysis</w:t>
           <w:tab/>
@@ -1637,7 +1630,8 @@
         <w:r>
           <w:rPr>
             <w:webHidden/>
-            <w:rStyle w:val="Style"/>
+            <w:rStyle w:val="IndexLink"/>
+            <w:vanish w:val="false"/>
           </w:rPr>
           <w:t>2.3Problem Statement</w:t>
           <w:tab/>
@@ -1657,7 +1651,8 @@
         <w:r>
           <w:rPr>
             <w:webHidden/>
-            <w:rStyle w:val="Style"/>
+            <w:rStyle w:val="IndexLink"/>
+            <w:vanish w:val="false"/>
           </w:rPr>
           <w:t>2.4Market Demographics [Optional]</w:t>
           <w:tab/>
@@ -1677,7 +1672,8 @@
         <w:r>
           <w:rPr>
             <w:webHidden/>
-            <w:rStyle w:val="Style"/>
+            <w:rStyle w:val="IndexLink"/>
+            <w:vanish w:val="false"/>
           </w:rPr>
           <w:t>2.5Summary of Expected Benefits</w:t>
           <w:tab/>
@@ -1697,7 +1693,8 @@
         <w:r>
           <w:rPr>
             <w:webHidden/>
-            <w:rStyle w:val="Style"/>
+            <w:rStyle w:val="IndexLink"/>
+            <w:vanish w:val="false"/>
           </w:rPr>
           <w:t>3.1&lt;Solution Option 1&gt;</w:t>
           <w:tab/>
@@ -1717,7 +1714,8 @@
         <w:r>
           <w:rPr>
             <w:webHidden/>
-            <w:rStyle w:val="Style"/>
+            <w:rStyle w:val="IndexLink"/>
+            <w:vanish w:val="false"/>
           </w:rPr>
           <w:t>3.1.1Solution Overview</w:t>
           <w:tab/>
@@ -1737,7 +1735,8 @@
         <w:r>
           <w:rPr>
             <w:webHidden/>
-            <w:rStyle w:val="Style"/>
+            <w:rStyle w:val="IndexLink"/>
+            <w:vanish w:val="false"/>
           </w:rPr>
           <w:t>3.1.2Indicative Costs</w:t>
           <w:tab/>
@@ -1757,7 +1756,8 @@
         <w:r>
           <w:rPr>
             <w:webHidden/>
-            <w:rStyle w:val="Style"/>
+            <w:rStyle w:val="IndexLink"/>
+            <w:vanish w:val="false"/>
           </w:rPr>
           <w:t>3.1.3Projected Benefits</w:t>
           <w:tab/>
@@ -1777,7 +1777,8 @@
         <w:r>
           <w:rPr>
             <w:webHidden/>
-            <w:rStyle w:val="Style"/>
+            <w:rStyle w:val="IndexLink"/>
+            <w:vanish w:val="false"/>
           </w:rPr>
           <w:t>3.1.4ROI Profile</w:t>
           <w:tab/>
@@ -1797,7 +1798,8 @@
         <w:r>
           <w:rPr>
             <w:webHidden/>
-            <w:rStyle w:val="Style"/>
+            <w:rStyle w:val="IndexLink"/>
+            <w:vanish w:val="false"/>
           </w:rPr>
           <w:t>3.1.5Recommendation</w:t>
           <w:tab/>
@@ -1817,7 +1819,8 @@
         <w:r>
           <w:rPr>
             <w:webHidden/>
-            <w:rStyle w:val="Style"/>
+            <w:rStyle w:val="IndexLink"/>
+            <w:vanish w:val="false"/>
           </w:rPr>
           <w:t>4.1User Environment</w:t>
           <w:tab/>
@@ -1837,7 +1840,8 @@
         <w:r>
           <w:rPr>
             <w:webHidden/>
-            <w:rStyle w:val="Style"/>
+            <w:rStyle w:val="IndexLink"/>
+            <w:vanish w:val="false"/>
           </w:rPr>
           <w:t>4.2Summary of Benefits and Capabilities</w:t>
           <w:tab/>
@@ -1857,7 +1861,8 @@
         <w:r>
           <w:rPr>
             <w:webHidden/>
-            <w:rStyle w:val="Style"/>
+            <w:rStyle w:val="IndexLink"/>
+            <w:vanish w:val="false"/>
           </w:rPr>
           <w:t>4.3Alternatives and Competition</w:t>
           <w:tab/>
@@ -1877,7 +1882,8 @@
         <w:r>
           <w:rPr>
             <w:webHidden/>
-            <w:rStyle w:val="Style"/>
+            <w:rStyle w:val="IndexLink"/>
+            <w:vanish w:val="false"/>
           </w:rPr>
           <w:t>4.4Summary of business case</w:t>
           <w:tab/>
@@ -1897,7 +1903,8 @@
         <w:r>
           <w:rPr>
             <w:webHidden/>
-            <w:rStyle w:val="Style"/>
+            <w:rStyle w:val="IndexLink"/>
+            <w:vanish w:val="false"/>
           </w:rPr>
           <w:t>4.5Assumptions and Dependencies</w:t>
           <w:tab/>
@@ -1994,13 +2001,7 @@
         <w:rPr>
           <w:lang w:val="sv-SE" w:eastAsia="ko-KR" w:bidi="ar-SA"/>
         </w:rPr>
-        <w:t xml:space="preserve">Det finns flera fördelar med denna produkt, </w:t>
-      </w:r>
-      <w:r>
-        <w:rPr>
-          <w:lang w:val="sv-SE" w:eastAsia="ko-KR" w:bidi="ar-SA"/>
-        </w:rPr>
-        <w:t>dels i produkten själv men också för vår kund.</w:t>
+        <w:t>Det finns flera fördelar med denna produkt, dels i produkten själv men också för vår kund.</w:t>
       </w:r>
     </w:p>
     <w:p>
@@ -2088,31 +2089,7 @@
           <w:bCs w:val="false"/>
           <w:lang w:val="sv-SE" w:eastAsia="ko-KR" w:bidi="ar-SA"/>
         </w:rPr>
-        <w:t>Denna produkt leder till förbättrad kommunikation var</w:t>
-      </w:r>
-      <w:r>
-        <w:rPr>
-          <w:b w:val="false"/>
-          <w:bCs w:val="false"/>
-          <w:lang w:val="sv-SE" w:eastAsia="ko-KR" w:bidi="ar-SA"/>
-        </w:rPr>
-        <w:t xml:space="preserve"> än den</w:t>
-      </w:r>
-      <w:r>
-        <w:rPr>
-          <w:b w:val="false"/>
-          <w:bCs w:val="false"/>
-          <w:lang w:val="sv-SE" w:eastAsia="ko-KR" w:bidi="ar-SA"/>
-        </w:rPr>
-        <w:t xml:space="preserve"> placeras, detta leder till en mer effektiv arbetsmiljö </w:t>
-      </w:r>
-      <w:r>
-        <w:rPr>
-          <w:b w:val="false"/>
-          <w:bCs w:val="false"/>
-          <w:lang w:val="sv-SE" w:eastAsia="ko-KR" w:bidi="ar-SA"/>
-        </w:rPr>
-        <w:t>med minskad frustration då kollegor slipper gå runt och leta efter varandra bara för att finna att den personen de letar efter ej befinner sig på arbetet idag.</w:t>
+        <w:t>Denna produkt leder till förbättrad kommunikation var än den placeras, detta leder till en mer effektiv arbetsmiljö med minskad frustration då kollegor slipper gå runt och leta efter varandra bara för att finna att den personen de letar efter ej befinner sig på arbetet idag.</w:t>
       </w:r>
     </w:p>
     <w:p>
@@ -2126,9 +2103,8 @@
       </w:pPr>
       <w:r>
         <w:rPr>
-          <w:b/>
-          <w:bCs/>
-          <w:lang w:val="sv-SE" w:eastAsia="ko-KR" w:bidi="ar-SA"/>
+          <w:b w:val="false"/>
+          <w:bCs w:val="false"/>
         </w:rPr>
       </w:r>
     </w:p>
@@ -2234,21 +2210,15 @@
           <w:lang w:val="sv-SE" w:eastAsia="ko-KR" w:bidi="ar-SA"/>
         </w:rPr>
       </w:pPr>
-      <w:bookmarkStart w:id="5" w:name="__RefHeading___Toc988_420064306"/>
-      <w:bookmarkStart w:id="6" w:name="_Toc179015884"/>
+      <w:bookmarkStart w:id="5" w:name="_Toc179015884"/>
+      <w:bookmarkStart w:id="6" w:name="__RefHeading___Toc988_420064306"/>
       <w:bookmarkEnd w:id="5"/>
       <w:bookmarkEnd w:id="6"/>
       <w:r>
         <w:rPr>
           <w:lang w:val="sv-SE" w:eastAsia="ko-KR" w:bidi="ar-SA"/>
         </w:rPr>
-        <w:t>Risk</w:t>
-      </w:r>
-      <w:r>
-        <w:rPr>
-          <w:lang w:val="sv-SE" w:eastAsia="ko-KR" w:bidi="ar-SA"/>
-        </w:rPr>
-        <w:t>er</w:t>
+        <w:t>Risker</w:t>
       </w:r>
     </w:p>
     <w:p>
@@ -2332,13 +2302,7 @@
         <w:rPr>
           <w:lang w:val="sv-SE" w:eastAsia="ko-KR" w:bidi="ar-SA"/>
         </w:rPr>
-        <w:t>Krav</w:t>
-      </w:r>
-      <w:r>
-        <w:rPr>
-          <w:lang w:val="sv-SE" w:eastAsia="ko-KR" w:bidi="ar-SA"/>
-        </w:rPr>
-        <w:t xml:space="preserve"> och antaganden</w:t>
+        <w:t>Krav och antaganden</w:t>
       </w:r>
     </w:p>
     <w:p>
@@ -2437,10 +2401,10 @@
           <w:lang w:val="sv-SE" w:eastAsia="ko-KR" w:bidi="ar-SA"/>
         </w:rPr>
       </w:pPr>
-      <w:bookmarkStart w:id="8" w:name="__RefHeading___Toc992_420064306"/>
-      <w:bookmarkStart w:id="9" w:name="_Toc179015888"/>
-      <w:bookmarkStart w:id="10" w:name="_Toc121100139"/>
-      <w:bookmarkStart w:id="11" w:name="_Toc121196195"/>
+      <w:bookmarkStart w:id="8" w:name="_Toc121196195"/>
+      <w:bookmarkStart w:id="9" w:name="_Toc121100139"/>
+      <w:bookmarkStart w:id="10" w:name="_Toc179015888"/>
+      <w:bookmarkStart w:id="11" w:name="__RefHeading___Toc992_420064306"/>
       <w:bookmarkEnd w:id="8"/>
       <w:bookmarkEnd w:id="9"/>
       <w:bookmarkEnd w:id="10"/>
@@ -2449,13 +2413,7 @@
         <w:rPr>
           <w:lang w:val="sv-SE" w:eastAsia="ko-KR" w:bidi="ar-SA"/>
         </w:rPr>
-        <w:t>In</w:t>
-      </w:r>
-      <w:r>
-        <w:rPr>
-          <w:lang w:val="sv-SE" w:eastAsia="ko-KR" w:bidi="ar-SA"/>
-        </w:rPr>
-        <w:t>troduktion</w:t>
+        <w:t>Introduktion</w:t>
       </w:r>
     </w:p>
     <w:p>
@@ -2536,31 +2494,7 @@
         <w:rPr>
           <w:lang w:val="sv-SE" w:eastAsia="ko-KR" w:bidi="ar-SA"/>
         </w:rPr>
-        <w:t xml:space="preserve">bestämma mål och syften med projektet och ge produktägaren </w:t>
-      </w:r>
-      <w:r>
-        <w:rPr>
-          <w:lang w:val="sv-SE" w:eastAsia="ko-KR" w:bidi="ar-SA"/>
-        </w:rPr>
-        <w:t>en</w:t>
-      </w:r>
-      <w:r>
-        <w:rPr>
-          <w:lang w:val="sv-SE" w:eastAsia="ko-KR" w:bidi="ar-SA"/>
-        </w:rPr>
-        <w:t xml:space="preserve"> uppskattning för tidsmässig kostnad samt vilket resultat som förväntas av projektgrupp </w:t>
-      </w:r>
-      <w:r>
-        <w:rPr>
-          <w:lang w:val="sv-SE" w:eastAsia="ko-KR" w:bidi="ar-SA"/>
-        </w:rPr>
-        <w:t>2</w:t>
-      </w:r>
-      <w:r>
-        <w:rPr>
-          <w:lang w:val="sv-SE" w:eastAsia="ko-KR" w:bidi="ar-SA"/>
-        </w:rPr>
-        <w:t>.</w:t>
+        <w:t>bestämma mål och syften med projektet och ge produktägaren en uppskattning för tidsmässig kostnad samt vilket resultat som förväntas av projektgrupp 2.</w:t>
       </w:r>
     </w:p>
     <w:p>
@@ -2635,11 +2569,11 @@
           <w:lang w:val="sv-SE" w:eastAsia="ko-KR" w:bidi="ar-SA"/>
         </w:rPr>
       </w:pPr>
-      <w:bookmarkStart w:id="15" w:name="__RefHeading___Toc1004_420064306"/>
-      <w:bookmarkStart w:id="16" w:name="_Toc179015894"/>
+      <w:bookmarkStart w:id="15" w:name="_Toc178485830"/>
+      <w:bookmarkStart w:id="16" w:name="_Toc178478984"/>
       <w:bookmarkStart w:id="17" w:name="_Toc178398018"/>
-      <w:bookmarkStart w:id="18" w:name="_Toc178478984"/>
-      <w:bookmarkStart w:id="19" w:name="_Toc178485830"/>
+      <w:bookmarkStart w:id="18" w:name="_Toc179015894"/>
+      <w:bookmarkStart w:id="19" w:name="__RefHeading___Toc1004_420064306"/>
       <w:bookmarkEnd w:id="15"/>
       <w:bookmarkEnd w:id="16"/>
       <w:bookmarkEnd w:id="17"/>
@@ -2649,13 +2583,7 @@
         <w:rPr>
           <w:lang w:val="sv-SE" w:eastAsia="ko-KR" w:bidi="ar-SA"/>
         </w:rPr>
-        <w:t xml:space="preserve">Problem </w:t>
-      </w:r>
-      <w:r>
-        <w:rPr>
-          <w:lang w:val="sv-SE" w:eastAsia="ko-KR" w:bidi="ar-SA"/>
-        </w:rPr>
-        <w:t>analys</w:t>
+        <w:t>Problem analys</w:t>
       </w:r>
     </w:p>
     <w:p>
@@ -2683,13 +2611,13 @@
           <w:lang w:val="sv-SE" w:eastAsia="ko-KR" w:bidi="ar-SA"/>
         </w:rPr>
       </w:pPr>
-      <w:bookmarkStart w:id="20" w:name="__RefHeading___Toc1006_420064306"/>
-      <w:bookmarkStart w:id="21" w:name="_Toc179015895"/>
-      <w:bookmarkStart w:id="22" w:name="_Toc121100153"/>
+      <w:bookmarkStart w:id="20" w:name="_Toc178485832"/>
+      <w:bookmarkStart w:id="21" w:name="_Toc178478986"/>
+      <w:bookmarkStart w:id="22" w:name="_Toc178398020"/>
       <w:bookmarkStart w:id="23" w:name="_Toc121196209"/>
-      <w:bookmarkStart w:id="24" w:name="_Toc178398020"/>
-      <w:bookmarkStart w:id="25" w:name="_Toc178478986"/>
-      <w:bookmarkStart w:id="26" w:name="_Toc178485832"/>
+      <w:bookmarkStart w:id="24" w:name="_Toc121100153"/>
+      <w:bookmarkStart w:id="25" w:name="_Toc179015895"/>
+      <w:bookmarkStart w:id="26" w:name="__RefHeading___Toc1006_420064306"/>
       <w:bookmarkEnd w:id="20"/>
       <w:bookmarkEnd w:id="21"/>
       <w:bookmarkEnd w:id="22"/>
@@ -2701,13 +2629,7 @@
         <w:rPr>
           <w:lang w:val="sv-SE" w:eastAsia="ko-KR" w:bidi="ar-SA"/>
         </w:rPr>
-        <w:t xml:space="preserve">Problem </w:t>
-      </w:r>
-      <w:r>
-        <w:rPr>
-          <w:lang w:val="sv-SE" w:eastAsia="ko-KR" w:bidi="ar-SA"/>
-        </w:rPr>
-        <w:t>Översikt</w:t>
+        <w:t>Problem Översikt</w:t>
       </w:r>
     </w:p>
     <w:p>
@@ -2729,10 +2651,10 @@
         <w:tblStyle w:val="TableGrid"/>
         <w:tblW w:w="5000" w:type="pct"/>
         <w:jc w:val="left"/>
-        <w:tblInd w:w="-5" w:type="dxa"/>
+        <w:tblInd w:w="-10" w:type="dxa"/>
         <w:tblCellMar>
           <w:top w:w="0" w:type="dxa"/>
-          <w:left w:w="103" w:type="dxa"/>
+          <w:left w:w="98" w:type="dxa"/>
           <w:bottom w:w="0" w:type="dxa"/>
           <w:right w:w="108" w:type="dxa"/>
         </w:tblCellMar>
@@ -2759,7 +2681,7 @@
             </w:tcBorders>
             <w:shd w:color="auto" w:fill="00A5E7" w:val="clear"/>
             <w:tcMar>
-              <w:left w:w="103" w:type="dxa"/>
+              <w:left w:w="98" w:type="dxa"/>
             </w:tcMar>
           </w:tcPr>
           <w:p>
@@ -2791,7 +2713,7 @@
             </w:tcBorders>
             <w:shd w:fill="auto" w:val="clear"/>
             <w:tcMar>
-              <w:left w:w="97" w:type="dxa"/>
+              <w:left w:w="89" w:type="dxa"/>
             </w:tcMar>
           </w:tcPr>
           <w:p>
@@ -2828,7 +2750,7 @@
             </w:tcBorders>
             <w:shd w:color="auto" w:fill="00A5E7" w:val="clear"/>
             <w:tcMar>
-              <w:left w:w="103" w:type="dxa"/>
+              <w:left w:w="98" w:type="dxa"/>
             </w:tcMar>
           </w:tcPr>
           <w:p>
@@ -2860,7 +2782,7 @@
             </w:tcBorders>
             <w:shd w:fill="auto" w:val="clear"/>
             <w:tcMar>
-              <w:left w:w="97" w:type="dxa"/>
+              <w:left w:w="89" w:type="dxa"/>
             </w:tcMar>
           </w:tcPr>
           <w:p>
@@ -2897,7 +2819,7 @@
             </w:tcBorders>
             <w:shd w:color="auto" w:fill="00A5E7" w:val="clear"/>
             <w:tcMar>
-              <w:left w:w="103" w:type="dxa"/>
+              <w:left w:w="98" w:type="dxa"/>
             </w:tcMar>
           </w:tcPr>
           <w:p>
@@ -2929,7 +2851,7 @@
             </w:tcBorders>
             <w:shd w:fill="auto" w:val="clear"/>
             <w:tcMar>
-              <w:left w:w="97" w:type="dxa"/>
+              <w:left w:w="89" w:type="dxa"/>
             </w:tcMar>
           </w:tcPr>
           <w:p>
@@ -2966,7 +2888,7 @@
             </w:tcBorders>
             <w:shd w:color="auto" w:fill="00A5E7" w:val="clear"/>
             <w:tcMar>
-              <w:left w:w="103" w:type="dxa"/>
+              <w:left w:w="98" w:type="dxa"/>
             </w:tcMar>
           </w:tcPr>
           <w:p>
@@ -2998,7 +2920,7 @@
             </w:tcBorders>
             <w:shd w:fill="auto" w:val="clear"/>
             <w:tcMar>
-              <w:left w:w="97" w:type="dxa"/>
+              <w:left w:w="89" w:type="dxa"/>
             </w:tcMar>
           </w:tcPr>
           <w:p>
@@ -3443,13 +3365,7 @@
         <w:rPr>
           <w:lang w:val="sv-SE" w:eastAsia="ko-KR" w:bidi="ar-SA"/>
         </w:rPr>
-        <w:t>Produ</w:t>
-      </w:r>
-      <w:r>
-        <w:rPr>
-          <w:lang w:val="sv-SE" w:eastAsia="ko-KR" w:bidi="ar-SA"/>
-        </w:rPr>
-        <w:t>kt Placering</w:t>
+        <w:t>Produkt Placering</w:t>
       </w:r>
     </w:p>
     <w:p>
@@ -3471,10 +3387,10 @@
         <w:tblStyle w:val="TableGrid"/>
         <w:tblW w:w="5000" w:type="pct"/>
         <w:jc w:val="left"/>
-        <w:tblInd w:w="-5" w:type="dxa"/>
+        <w:tblInd w:w="-10" w:type="dxa"/>
         <w:tblCellMar>
           <w:top w:w="0" w:type="dxa"/>
-          <w:left w:w="103" w:type="dxa"/>
+          <w:left w:w="98" w:type="dxa"/>
           <w:bottom w:w="0" w:type="dxa"/>
           <w:right w:w="108" w:type="dxa"/>
         </w:tblCellMar>
@@ -3501,7 +3417,7 @@
             </w:tcBorders>
             <w:shd w:color="auto" w:fill="00A5E7" w:val="clear"/>
             <w:tcMar>
-              <w:left w:w="103" w:type="dxa"/>
+              <w:left w:w="98" w:type="dxa"/>
             </w:tcMar>
           </w:tcPr>
           <w:p>
@@ -3533,7 +3449,7 @@
             </w:tcBorders>
             <w:shd w:fill="auto" w:val="clear"/>
             <w:tcMar>
-              <w:left w:w="97" w:type="dxa"/>
+              <w:left w:w="89" w:type="dxa"/>
             </w:tcMar>
           </w:tcPr>
           <w:p>
@@ -3570,7 +3486,7 @@
             </w:tcBorders>
             <w:shd w:color="auto" w:fill="00A5E7" w:val="clear"/>
             <w:tcMar>
-              <w:left w:w="103" w:type="dxa"/>
+              <w:left w:w="98" w:type="dxa"/>
             </w:tcMar>
           </w:tcPr>
           <w:p>
@@ -3602,22 +3518,32 @@
             </w:tcBorders>
             <w:shd w:fill="auto" w:val="clear"/>
             <w:tcMar>
-              <w:left w:w="97" w:type="dxa"/>
+              <w:left w:w="89" w:type="dxa"/>
             </w:tcMar>
           </w:tcPr>
           <w:p>
             <w:pPr>
               <w:pStyle w:val="TableText"/>
               <w:spacing w:before="72" w:after="72"/>
-              <w:rPr>
-                <w:lang w:val="sv-SE" w:eastAsia="ko-KR" w:bidi="ar-SA"/>
-              </w:rPr>
+              <w:rPr/>
             </w:pPr>
             <w:r>
               <w:rPr>
                 <w:lang w:val="sv-SE" w:eastAsia="ko-KR" w:bidi="ar-SA"/>
               </w:rPr>
-              <w:t>Vår kund, samt alla människor som enklare vill dela information med andra människor.</w:t>
+              <w:t xml:space="preserve">Vår kund, samt alla människor som enklare vill dela information med andra människor </w:t>
+            </w:r>
+            <w:r>
+              <w:rPr>
+                <w:lang w:val="sv-SE" w:eastAsia="ko-KR" w:bidi="ar-SA"/>
+              </w:rPr>
+              <w:t>i dess närhet</w:t>
+            </w:r>
+            <w:r>
+              <w:rPr>
+                <w:lang w:val="sv-SE" w:eastAsia="ko-KR" w:bidi="ar-SA"/>
+              </w:rPr>
+              <w:t>.</w:t>
             </w:r>
           </w:p>
         </w:tc>
@@ -3639,7 +3565,7 @@
             </w:tcBorders>
             <w:shd w:color="auto" w:fill="00A5E7" w:val="clear"/>
             <w:tcMar>
-              <w:left w:w="103" w:type="dxa"/>
+              <w:left w:w="98" w:type="dxa"/>
             </w:tcMar>
           </w:tcPr>
           <w:p>
@@ -3671,7 +3597,7 @@
             </w:tcBorders>
             <w:shd w:fill="auto" w:val="clear"/>
             <w:tcMar>
-              <w:left w:w="97" w:type="dxa"/>
+              <w:left w:w="89" w:type="dxa"/>
             </w:tcMar>
           </w:tcPr>
           <w:p>
@@ -3708,7 +3634,7 @@
             </w:tcBorders>
             <w:shd w:color="auto" w:fill="00A5E7" w:val="clear"/>
             <w:tcMar>
-              <w:left w:w="103" w:type="dxa"/>
+              <w:left w:w="98" w:type="dxa"/>
             </w:tcMar>
           </w:tcPr>
           <w:p>
@@ -3740,7 +3666,7 @@
             </w:tcBorders>
             <w:shd w:fill="auto" w:val="clear"/>
             <w:tcMar>
-              <w:left w:w="97" w:type="dxa"/>
+              <w:left w:w="89" w:type="dxa"/>
             </w:tcMar>
           </w:tcPr>
           <w:p>
@@ -3777,7 +3703,7 @@
             </w:tcBorders>
             <w:shd w:color="auto" w:fill="00A5E7" w:val="clear"/>
             <w:tcMar>
-              <w:left w:w="103" w:type="dxa"/>
+              <w:left w:w="98" w:type="dxa"/>
             </w:tcMar>
           </w:tcPr>
           <w:p>
@@ -3809,7 +3735,7 @@
             </w:tcBorders>
             <w:shd w:fill="auto" w:val="clear"/>
             <w:tcMar>
-              <w:left w:w="97" w:type="dxa"/>
+              <w:left w:w="89" w:type="dxa"/>
             </w:tcMar>
           </w:tcPr>
           <w:p>
@@ -3839,247 +3765,29 @@
           <w:numId w:val="0"/>
         </w:numPr>
         <w:spacing w:lineRule="atLeast" w:line="240" w:before="120" w:after="120"/>
-        <w:ind w:left="624" w:hanging="0"/>
-        <w:rPr>
-          <w:lang w:val="sv-SE" w:eastAsia="ko-KR" w:bidi="ar-SA"/>
-        </w:rPr>
-      </w:pPr>
-      <w:r>
-        <w:rPr>
-          <w:lang w:val="sv-SE" w:eastAsia="ko-KR" w:bidi="ar-SA"/>
-        </w:rPr>
-      </w:r>
-    </w:p>
-    <w:p>
-      <w:pPr>
-        <w:pStyle w:val="Heading2"/>
-        <w:widowControl w:val="false"/>
-        <w:numPr>
-          <w:ilvl w:val="1"/>
-          <w:numId w:val="2"/>
-        </w:numPr>
-        <w:spacing w:lineRule="atLeast" w:line="240" w:before="120" w:after="120"/>
-        <w:ind w:left="720" w:hanging="720"/>
-        <w:rPr>
-          <w:lang w:val="sv-SE" w:eastAsia="ko-KR" w:bidi="ar-SA"/>
-        </w:rPr>
-      </w:pPr>
-      <w:bookmarkStart w:id="29" w:name="__RefHeading___Toc1024_420064306"/>
-      <w:bookmarkStart w:id="30" w:name="_Toc425054386"/>
-      <w:bookmarkStart w:id="31" w:name="_Toc342757864"/>
-      <w:bookmarkStart w:id="32" w:name="_Toc346297773"/>
-      <w:bookmarkStart w:id="33" w:name="_Toc422186479"/>
-      <w:bookmarkStart w:id="34" w:name="_Toc436203384"/>
-      <w:bookmarkStart w:id="35" w:name="_Toc452813585"/>
-      <w:bookmarkStart w:id="36" w:name="_Toc179015906"/>
+        <w:ind w:hanging="0"/>
+        <w:rPr>
+          <w:lang w:val="en-US" w:eastAsia="ko-KR" w:bidi="ar-SA"/>
+        </w:rPr>
+      </w:pPr>
+      <w:r>
+        <w:rPr/>
+      </w:r>
+    </w:p>
+    <w:p>
+      <w:pPr>
+        <w:pStyle w:val="AppendixHeading"/>
+        <w:ind w:left="431" w:hanging="431"/>
+        <w:rPr/>
+      </w:pPr>
+      <w:bookmarkStart w:id="29" w:name="_Toc1211962171"/>
+      <w:bookmarkStart w:id="30" w:name="_Toc1211001611"/>
+      <w:bookmarkStart w:id="31" w:name="_Toc179015911"/>
+      <w:bookmarkStart w:id="32" w:name="_Toc173232314"/>
       <w:bookmarkEnd w:id="29"/>
       <w:bookmarkEnd w:id="30"/>
       <w:bookmarkEnd w:id="31"/>
       <w:bookmarkEnd w:id="32"/>
-      <w:bookmarkEnd w:id="33"/>
-      <w:bookmarkEnd w:id="34"/>
-      <w:bookmarkEnd w:id="35"/>
-      <w:bookmarkEnd w:id="36"/>
-      <w:r>
-        <w:rPr>
-          <w:lang w:val="sv-SE" w:eastAsia="ko-KR" w:bidi="ar-SA"/>
-        </w:rPr>
-        <w:t>User Environment</w:t>
-      </w:r>
-    </w:p>
-    <w:p>
-      <w:pPr>
-        <w:pStyle w:val="Normal"/>
-        <w:rPr>
-          <w:lang w:val="sv-SE" w:eastAsia="ko-KR" w:bidi="ar-SA"/>
-        </w:rPr>
-      </w:pPr>
-      <w:r>
-        <w:rPr>
-          <w:lang w:val="sv-SE" w:eastAsia="ko-KR" w:bidi="ar-SA"/>
-        </w:rPr>
-        <w:t>The section details the business and working environment of the target users.</w:t>
-      </w:r>
-    </w:p>
-    <w:p>
-      <w:pPr>
-        <w:pStyle w:val="Heading2"/>
-        <w:widowControl w:val="false"/>
-        <w:numPr>
-          <w:ilvl w:val="1"/>
-          <w:numId w:val="2"/>
-        </w:numPr>
-        <w:spacing w:lineRule="atLeast" w:line="240" w:before="120" w:after="120"/>
-        <w:ind w:left="720" w:hanging="720"/>
-        <w:rPr>
-          <w:lang w:val="sv-SE" w:eastAsia="ko-KR" w:bidi="ar-SA"/>
-        </w:rPr>
-      </w:pPr>
-      <w:bookmarkStart w:id="37" w:name="__RefHeading___Toc1026_420064306"/>
-      <w:bookmarkStart w:id="38" w:name="_Toc179015907"/>
-      <w:bookmarkStart w:id="39" w:name="_Toc178398035"/>
-      <w:bookmarkStart w:id="40" w:name="_Toc178479001"/>
-      <w:bookmarkStart w:id="41" w:name="_Toc178485847"/>
-      <w:bookmarkEnd w:id="37"/>
-      <w:bookmarkEnd w:id="38"/>
-      <w:bookmarkEnd w:id="39"/>
-      <w:bookmarkEnd w:id="40"/>
-      <w:bookmarkEnd w:id="41"/>
-      <w:r>
-        <w:rPr>
-          <w:lang w:val="sv-SE" w:eastAsia="ko-KR" w:bidi="ar-SA"/>
-        </w:rPr>
-        <w:t>Summary of Benefits and Capabilities</w:t>
-      </w:r>
-    </w:p>
-    <w:p>
-      <w:pPr>
-        <w:pStyle w:val="Normal"/>
-        <w:rPr>
-          <w:lang w:val="sv-SE" w:eastAsia="ko-KR" w:bidi="ar-SA"/>
-        </w:rPr>
-      </w:pPr>
-      <w:r>
-        <w:rPr>
-          <w:lang w:val="sv-SE" w:eastAsia="ko-KR" w:bidi="ar-SA"/>
-        </w:rPr>
-        <w:t>This section summarizes the benefits and capabilities of the product.</w:t>
-      </w:r>
-    </w:p>
-    <w:p>
-      <w:pPr>
-        <w:pStyle w:val="Heading2"/>
-        <w:numPr>
-          <w:ilvl w:val="1"/>
-          <w:numId w:val="2"/>
-        </w:numPr>
-        <w:rPr/>
-      </w:pPr>
-      <w:bookmarkStart w:id="42" w:name="__RefHeading___Toc1028_420064306"/>
-      <w:bookmarkStart w:id="43" w:name="_Toc179015908"/>
-      <w:bookmarkStart w:id="44" w:name="_Toc178398037"/>
-      <w:bookmarkStart w:id="45" w:name="_Toc178479003"/>
-      <w:bookmarkStart w:id="46" w:name="_Toc178485849"/>
-      <w:bookmarkEnd w:id="42"/>
-      <w:bookmarkEnd w:id="43"/>
-      <w:bookmarkEnd w:id="44"/>
-      <w:bookmarkEnd w:id="45"/>
-      <w:bookmarkEnd w:id="46"/>
-      <w:r>
-        <w:rPr>
-          <w:lang w:val="sv-SE" w:eastAsia="ko-KR" w:bidi="ar-SA"/>
-        </w:rPr>
-        <w:t>Alternatives and Comp</w:t>
-      </w:r>
-      <w:r>
-        <w:rPr>
-          <w:lang w:val="en-US"/>
-        </w:rPr>
-        <w:t>etition</w:t>
-      </w:r>
-    </w:p>
-    <w:p>
-      <w:pPr>
-        <w:pStyle w:val="Normal"/>
-        <w:rPr/>
-      </w:pPr>
-      <w:r>
-        <w:rPr>
-          <w:lang w:val="en-US"/>
-        </w:rPr>
-        <w:t>This section summarizes the advantages of the product over alternative and competitor solutions.</w:t>
-      </w:r>
-    </w:p>
-    <w:p>
-      <w:pPr>
-        <w:pStyle w:val="Heading2"/>
-        <w:numPr>
-          <w:ilvl w:val="1"/>
-          <w:numId w:val="2"/>
-        </w:numPr>
-        <w:rPr/>
-      </w:pPr>
-      <w:bookmarkStart w:id="47" w:name="__RefHeading___Toc1030_420064306"/>
-      <w:bookmarkStart w:id="48" w:name="_Toc179015909"/>
-      <w:bookmarkStart w:id="49" w:name="_Toc178398039"/>
-      <w:bookmarkStart w:id="50" w:name="_Toc178479005"/>
-      <w:bookmarkStart w:id="51" w:name="_Toc178485851"/>
-      <w:bookmarkEnd w:id="47"/>
-      <w:bookmarkEnd w:id="48"/>
-      <w:bookmarkEnd w:id="49"/>
-      <w:bookmarkEnd w:id="50"/>
-      <w:bookmarkEnd w:id="51"/>
-      <w:r>
-        <w:rPr>
-          <w:lang w:val="en-US"/>
-        </w:rPr>
-        <w:t>Summary of business case</w:t>
-      </w:r>
-    </w:p>
-    <w:p>
-      <w:pPr>
-        <w:pStyle w:val="Normal"/>
-        <w:rPr/>
-      </w:pPr>
-      <w:r>
-        <w:rPr>
-          <w:lang w:val="en-US"/>
-        </w:rPr>
-        <w:t>This section summarizes the business case for investing in this product.</w:t>
-      </w:r>
-    </w:p>
-    <w:p>
-      <w:pPr>
-        <w:pStyle w:val="Heading2"/>
-        <w:numPr>
-          <w:ilvl w:val="1"/>
-          <w:numId w:val="2"/>
-        </w:numPr>
-        <w:rPr/>
-      </w:pPr>
-      <w:bookmarkStart w:id="52" w:name="__RefHeading___Toc1032_420064306"/>
-      <w:bookmarkStart w:id="53" w:name="_Toc179015910"/>
-      <w:bookmarkStart w:id="54" w:name="_Toc178398041"/>
-      <w:bookmarkStart w:id="55" w:name="_Toc178479007"/>
-      <w:bookmarkStart w:id="56" w:name="_Toc178485853"/>
-      <w:bookmarkEnd w:id="52"/>
-      <w:bookmarkEnd w:id="53"/>
-      <w:bookmarkEnd w:id="54"/>
-      <w:bookmarkEnd w:id="55"/>
-      <w:bookmarkEnd w:id="56"/>
-      <w:r>
-        <w:rPr>
-          <w:lang w:val="en-US"/>
-        </w:rPr>
-        <w:t>Assumptions and Dependencies</w:t>
-      </w:r>
-    </w:p>
-    <w:p>
-      <w:pPr>
-        <w:pStyle w:val="Normal"/>
-        <w:rPr/>
-      </w:pPr>
-      <w:r>
-        <w:rPr>
-          <w:lang w:val="en-US"/>
-        </w:rPr>
-        <w:t>This section summarizes the assumptions and dependencies associated with the product and its return-on-investment case.</w:t>
-      </w:r>
-    </w:p>
-    <w:p>
-      <w:pPr>
-        <w:pStyle w:val="AppendixHeading"/>
-        <w:ind w:left="431" w:hanging="431"/>
-        <w:rPr/>
-      </w:pPr>
-      <w:bookmarkStart w:id="57" w:name="_Toc173232314"/>
-      <w:bookmarkStart w:id="58" w:name="_Toc179015911"/>
-      <w:bookmarkStart w:id="59" w:name="_Toc1211001611"/>
-      <w:bookmarkStart w:id="60" w:name="_Toc1211962171"/>
-      <w:bookmarkEnd w:id="57"/>
-      <w:bookmarkEnd w:id="58"/>
-      <w:bookmarkEnd w:id="59"/>
-      <w:bookmarkEnd w:id="60"/>
       <w:r>
         <w:rPr>
           <w:lang w:val="en-US"/>
@@ -4129,7 +3837,7 @@
       <w:footerReference w:type="first" r:id="rId7"/>
       <w:type w:val="nextPage"/>
       <w:pgSz w:w="11906" w:h="16838"/>
-      <w:pgMar w:left="1797" w:right="1797" w:header="709" w:top="1440" w:footer="929" w:bottom="1660" w:gutter="0"/>
+      <w:pgMar w:left="1797" w:right="1797" w:header="709" w:top="1440" w:footer="1149" w:bottom="1880" w:gutter="0"/>
       <w:pgBorders w:display="allPages" w:offsetFrom="text">
         <w:bottom w:val="single" w:sz="8" w:space="10" w:color="00CCFF"/>
       </w:pgBorders>
@@ -4153,7 +3861,7 @@
       <w:tblInd w:w="0" w:type="dxa"/>
       <w:tblCellMar>
         <w:top w:w="0" w:type="dxa"/>
-        <w:left w:w="113" w:type="dxa"/>
+        <w:left w:w="118" w:type="dxa"/>
         <w:bottom w:w="0" w:type="dxa"/>
         <w:right w:w="108" w:type="dxa"/>
       </w:tblCellMar>
@@ -4279,7 +3987,7 @@
             <w:fldChar w:fldCharType="separate"/>
           </w:r>
           <w:r>
-            <w:t>9</w:t>
+            <w:t>10</w:t>
           </w:r>
           <w:r>
             <w:fldChar w:fldCharType="end"/>
@@ -4303,7 +4011,7 @@
             <w:fldChar w:fldCharType="separate"/>
           </w:r>
           <w:r>
-            <w:t>9</w:t>
+            <w:t>10</w:t>
           </w:r>
           <w:r>
             <w:fldChar w:fldCharType="end"/>
@@ -4368,7 +4076,7 @@
       <w:tblInd w:w="0" w:type="dxa"/>
       <w:tblCellMar>
         <w:top w:w="0" w:type="dxa"/>
-        <w:left w:w="113" w:type="dxa"/>
+        <w:left w:w="118" w:type="dxa"/>
         <w:bottom w:w="0" w:type="dxa"/>
         <w:right w:w="108" w:type="dxa"/>
       </w:tblCellMar>
@@ -4521,11 +4229,7 @@
           </w:pPr>
           <w:r>
             <w:rPr/>
-            <w:t xml:space="preserve">Version </w:t>
-          </w:r>
-          <w:r>
-            <w:rPr/>
-            <w:t>1.0</w:t>
+            <w:t>Version 1.0</w:t>
           </w:r>
         </w:p>
       </w:tc>
@@ -4560,11 +4264,7 @@
     </w:pPr>
     <w:r>
       <w:rPr/>
-      <w:t xml:space="preserve">KTH ICT II1302 </w:t>
-    </w:r>
-    <w:r>
-      <w:rPr/>
-      <w:t>Grupp 2</w:t>
+      <w:t>KTH ICT II1302 Grupp 2</w:t>
     </w:r>
   </w:p>
 </w:hdr>
@@ -4934,6 +4634,7 @@
       </w:pPr>
       <w:rPr>
         <w:rFonts w:ascii="Symbol" w:hAnsi="Symbol" w:cs="Symbol" w:hint="default"/>
+        <w:b/>
         <w:rFonts w:cs="OpenSymbol"/>
       </w:rPr>
     </w:lvl>
@@ -5080,6 +4781,7 @@
       </w:pPr>
       <w:rPr>
         <w:rFonts w:ascii="Symbol" w:hAnsi="Symbol" w:cs="Symbol" w:hint="default"/>
+        <w:b/>
         <w:rFonts w:cs="OpenSymbol"/>
       </w:rPr>
     </w:lvl>
@@ -6949,6 +6651,449 @@
     <w:qFormat/>
     <w:rPr>
       <w:rFonts w:ascii="OpenSymbol" w:hAnsi="OpenSymbol" w:eastAsia="OpenSymbol" w:cs="OpenSymbol"/>
+    </w:rPr>
+  </w:style>
+  <w:style w:type="character" w:styleId="ListLabel99">
+    <w:name w:val="ListLabel 99"/>
+    <w:qFormat/>
+    <w:rPr>
+      <w:rFonts w:cs="Symbol"/>
+    </w:rPr>
+  </w:style>
+  <w:style w:type="character" w:styleId="ListLabel100">
+    <w:name w:val="ListLabel 100"/>
+    <w:qFormat/>
+    <w:rPr>
+      <w:rFonts w:cs="Courier New"/>
+    </w:rPr>
+  </w:style>
+  <w:style w:type="character" w:styleId="ListLabel101">
+    <w:name w:val="ListLabel 101"/>
+    <w:qFormat/>
+    <w:rPr>
+      <w:rFonts w:cs="Wingdings"/>
+    </w:rPr>
+  </w:style>
+  <w:style w:type="character" w:styleId="ListLabel102">
+    <w:name w:val="ListLabel 102"/>
+    <w:qFormat/>
+    <w:rPr>
+      <w:rFonts w:cs="Symbol"/>
+    </w:rPr>
+  </w:style>
+  <w:style w:type="character" w:styleId="ListLabel103">
+    <w:name w:val="ListLabel 103"/>
+    <w:qFormat/>
+    <w:rPr>
+      <w:rFonts w:cs="Courier New"/>
+    </w:rPr>
+  </w:style>
+  <w:style w:type="character" w:styleId="ListLabel104">
+    <w:name w:val="ListLabel 104"/>
+    <w:qFormat/>
+    <w:rPr>
+      <w:rFonts w:cs="Wingdings"/>
+    </w:rPr>
+  </w:style>
+  <w:style w:type="character" w:styleId="ListLabel105">
+    <w:name w:val="ListLabel 105"/>
+    <w:qFormat/>
+    <w:rPr>
+      <w:rFonts w:cs="Symbol"/>
+    </w:rPr>
+  </w:style>
+  <w:style w:type="character" w:styleId="ListLabel106">
+    <w:name w:val="ListLabel 106"/>
+    <w:qFormat/>
+    <w:rPr>
+      <w:rFonts w:cs="Courier New"/>
+    </w:rPr>
+  </w:style>
+  <w:style w:type="character" w:styleId="ListLabel107">
+    <w:name w:val="ListLabel 107"/>
+    <w:qFormat/>
+    <w:rPr>
+      <w:rFonts w:cs="Wingdings"/>
+    </w:rPr>
+  </w:style>
+  <w:style w:type="character" w:styleId="ListLabel108">
+    <w:name w:val="ListLabel 108"/>
+    <w:qFormat/>
+    <w:rPr>
+      <w:rFonts w:cs="OpenSymbol"/>
+      <w:b/>
+    </w:rPr>
+  </w:style>
+  <w:style w:type="character" w:styleId="ListLabel109">
+    <w:name w:val="ListLabel 109"/>
+    <w:qFormat/>
+    <w:rPr>
+      <w:rFonts w:cs="OpenSymbol"/>
+    </w:rPr>
+  </w:style>
+  <w:style w:type="character" w:styleId="ListLabel110">
+    <w:name w:val="ListLabel 110"/>
+    <w:qFormat/>
+    <w:rPr>
+      <w:rFonts w:cs="OpenSymbol"/>
+    </w:rPr>
+  </w:style>
+  <w:style w:type="character" w:styleId="ListLabel111">
+    <w:name w:val="ListLabel 111"/>
+    <w:qFormat/>
+    <w:rPr>
+      <w:rFonts w:cs="OpenSymbol"/>
+    </w:rPr>
+  </w:style>
+  <w:style w:type="character" w:styleId="ListLabel112">
+    <w:name w:val="ListLabel 112"/>
+    <w:qFormat/>
+    <w:rPr>
+      <w:rFonts w:cs="OpenSymbol"/>
+    </w:rPr>
+  </w:style>
+  <w:style w:type="character" w:styleId="ListLabel113">
+    <w:name w:val="ListLabel 113"/>
+    <w:qFormat/>
+    <w:rPr>
+      <w:rFonts w:cs="OpenSymbol"/>
+    </w:rPr>
+  </w:style>
+  <w:style w:type="character" w:styleId="ListLabel114">
+    <w:name w:val="ListLabel 114"/>
+    <w:qFormat/>
+    <w:rPr>
+      <w:rFonts w:cs="OpenSymbol"/>
+    </w:rPr>
+  </w:style>
+  <w:style w:type="character" w:styleId="ListLabel115">
+    <w:name w:val="ListLabel 115"/>
+    <w:qFormat/>
+    <w:rPr>
+      <w:rFonts w:cs="OpenSymbol"/>
+    </w:rPr>
+  </w:style>
+  <w:style w:type="character" w:styleId="ListLabel116">
+    <w:name w:val="ListLabel 116"/>
+    <w:qFormat/>
+    <w:rPr>
+      <w:rFonts w:cs="OpenSymbol"/>
+    </w:rPr>
+  </w:style>
+  <w:style w:type="character" w:styleId="ListLabel117">
+    <w:name w:val="ListLabel 117"/>
+    <w:qFormat/>
+    <w:rPr>
+      <w:rFonts w:cs="OpenSymbol"/>
+      <w:b/>
+    </w:rPr>
+  </w:style>
+  <w:style w:type="character" w:styleId="ListLabel118">
+    <w:name w:val="ListLabel 118"/>
+    <w:qFormat/>
+    <w:rPr>
+      <w:rFonts w:cs="OpenSymbol"/>
+    </w:rPr>
+  </w:style>
+  <w:style w:type="character" w:styleId="ListLabel119">
+    <w:name w:val="ListLabel 119"/>
+    <w:qFormat/>
+    <w:rPr>
+      <w:rFonts w:cs="OpenSymbol"/>
+    </w:rPr>
+  </w:style>
+  <w:style w:type="character" w:styleId="ListLabel120">
+    <w:name w:val="ListLabel 120"/>
+    <w:qFormat/>
+    <w:rPr>
+      <w:rFonts w:cs="OpenSymbol"/>
+    </w:rPr>
+  </w:style>
+  <w:style w:type="character" w:styleId="ListLabel121">
+    <w:name w:val="ListLabel 121"/>
+    <w:qFormat/>
+    <w:rPr>
+      <w:rFonts w:cs="OpenSymbol"/>
+    </w:rPr>
+  </w:style>
+  <w:style w:type="character" w:styleId="ListLabel122">
+    <w:name w:val="ListLabel 122"/>
+    <w:qFormat/>
+    <w:rPr>
+      <w:rFonts w:cs="OpenSymbol"/>
+    </w:rPr>
+  </w:style>
+  <w:style w:type="character" w:styleId="ListLabel123">
+    <w:name w:val="ListLabel 123"/>
+    <w:qFormat/>
+    <w:rPr>
+      <w:rFonts w:cs="OpenSymbol"/>
+    </w:rPr>
+  </w:style>
+  <w:style w:type="character" w:styleId="ListLabel124">
+    <w:name w:val="ListLabel 124"/>
+    <w:qFormat/>
+    <w:rPr>
+      <w:rFonts w:cs="OpenSymbol"/>
+    </w:rPr>
+  </w:style>
+  <w:style w:type="character" w:styleId="ListLabel125">
+    <w:name w:val="ListLabel 125"/>
+    <w:qFormat/>
+    <w:rPr>
+      <w:rFonts w:cs="OpenSymbol"/>
+    </w:rPr>
+  </w:style>
+  <w:style w:type="character" w:styleId="ListLabel126">
+    <w:name w:val="ListLabel 126"/>
+    <w:qFormat/>
+    <w:rPr>
+      <w:rFonts w:cs="OpenSymbol"/>
+    </w:rPr>
+  </w:style>
+  <w:style w:type="character" w:styleId="ListLabel127">
+    <w:name w:val="ListLabel 127"/>
+    <w:qFormat/>
+    <w:rPr>
+      <w:rFonts w:cs="OpenSymbol"/>
+    </w:rPr>
+  </w:style>
+  <w:style w:type="character" w:styleId="ListLabel128">
+    <w:name w:val="ListLabel 128"/>
+    <w:qFormat/>
+    <w:rPr>
+      <w:rFonts w:cs="OpenSymbol"/>
+    </w:rPr>
+  </w:style>
+  <w:style w:type="character" w:styleId="ListLabel129">
+    <w:name w:val="ListLabel 129"/>
+    <w:qFormat/>
+    <w:rPr>
+      <w:rFonts w:cs="OpenSymbol"/>
+    </w:rPr>
+  </w:style>
+  <w:style w:type="character" w:styleId="ListLabel130">
+    <w:name w:val="ListLabel 130"/>
+    <w:qFormat/>
+    <w:rPr>
+      <w:rFonts w:cs="OpenSymbol"/>
+    </w:rPr>
+  </w:style>
+  <w:style w:type="character" w:styleId="ListLabel131">
+    <w:name w:val="ListLabel 131"/>
+    <w:qFormat/>
+    <w:rPr>
+      <w:rFonts w:cs="OpenSymbol"/>
+    </w:rPr>
+  </w:style>
+  <w:style w:type="character" w:styleId="ListLabel132">
+    <w:name w:val="ListLabel 132"/>
+    <w:qFormat/>
+    <w:rPr>
+      <w:rFonts w:cs="OpenSymbol"/>
+    </w:rPr>
+  </w:style>
+  <w:style w:type="character" w:styleId="ListLabel133">
+    <w:name w:val="ListLabel 133"/>
+    <w:qFormat/>
+    <w:rPr>
+      <w:rFonts w:cs="OpenSymbol"/>
+    </w:rPr>
+  </w:style>
+  <w:style w:type="character" w:styleId="ListLabel134">
+    <w:name w:val="ListLabel 134"/>
+    <w:qFormat/>
+    <w:rPr>
+      <w:rFonts w:cs="OpenSymbol"/>
+    </w:rPr>
+  </w:style>
+  <w:style w:type="character" w:styleId="ListLabel135">
+    <w:name w:val="ListLabel 135"/>
+    <w:qFormat/>
+    <w:rPr>
+      <w:rFonts w:cs="OpenSymbol"/>
+    </w:rPr>
+  </w:style>
+  <w:style w:type="character" w:styleId="ListLabel136">
+    <w:name w:val="ListLabel 136"/>
+    <w:qFormat/>
+    <w:rPr>
+      <w:rFonts w:cs="OpenSymbol"/>
+    </w:rPr>
+  </w:style>
+  <w:style w:type="character" w:styleId="ListLabel137">
+    <w:name w:val="ListLabel 137"/>
+    <w:qFormat/>
+    <w:rPr>
+      <w:rFonts w:cs="OpenSymbol"/>
+    </w:rPr>
+  </w:style>
+  <w:style w:type="character" w:styleId="ListLabel138">
+    <w:name w:val="ListLabel 138"/>
+    <w:qFormat/>
+    <w:rPr>
+      <w:rFonts w:cs="OpenSymbol"/>
+    </w:rPr>
+  </w:style>
+  <w:style w:type="character" w:styleId="ListLabel139">
+    <w:name w:val="ListLabel 139"/>
+    <w:qFormat/>
+    <w:rPr>
+      <w:rFonts w:cs="OpenSymbol"/>
+    </w:rPr>
+  </w:style>
+  <w:style w:type="character" w:styleId="ListLabel140">
+    <w:name w:val="ListLabel 140"/>
+    <w:qFormat/>
+    <w:rPr>
+      <w:rFonts w:cs="OpenSymbol"/>
+    </w:rPr>
+  </w:style>
+  <w:style w:type="character" w:styleId="ListLabel141">
+    <w:name w:val="ListLabel 141"/>
+    <w:qFormat/>
+    <w:rPr>
+      <w:rFonts w:cs="OpenSymbol"/>
+    </w:rPr>
+  </w:style>
+  <w:style w:type="character" w:styleId="ListLabel142">
+    <w:name w:val="ListLabel 142"/>
+    <w:qFormat/>
+    <w:rPr>
+      <w:rFonts w:cs="OpenSymbol"/>
+    </w:rPr>
+  </w:style>
+  <w:style w:type="character" w:styleId="ListLabel143">
+    <w:name w:val="ListLabel 143"/>
+    <w:qFormat/>
+    <w:rPr>
+      <w:rFonts w:cs="OpenSymbol"/>
+    </w:rPr>
+  </w:style>
+  <w:style w:type="character" w:styleId="ListLabel144">
+    <w:name w:val="ListLabel 144"/>
+    <w:qFormat/>
+    <w:rPr>
+      <w:rFonts w:cs="OpenSymbol"/>
+    </w:rPr>
+  </w:style>
+  <w:style w:type="character" w:styleId="ListLabel145">
+    <w:name w:val="ListLabel 145"/>
+    <w:qFormat/>
+    <w:rPr>
+      <w:rFonts w:cs="OpenSymbol"/>
+    </w:rPr>
+  </w:style>
+  <w:style w:type="character" w:styleId="ListLabel146">
+    <w:name w:val="ListLabel 146"/>
+    <w:qFormat/>
+    <w:rPr>
+      <w:rFonts w:cs="OpenSymbol"/>
+    </w:rPr>
+  </w:style>
+  <w:style w:type="character" w:styleId="ListLabel147">
+    <w:name w:val="ListLabel 147"/>
+    <w:qFormat/>
+    <w:rPr>
+      <w:rFonts w:cs="OpenSymbol"/>
+    </w:rPr>
+  </w:style>
+  <w:style w:type="character" w:styleId="ListLabel148">
+    <w:name w:val="ListLabel 148"/>
+    <w:qFormat/>
+    <w:rPr>
+      <w:rFonts w:cs="OpenSymbol"/>
+    </w:rPr>
+  </w:style>
+  <w:style w:type="character" w:styleId="ListLabel149">
+    <w:name w:val="ListLabel 149"/>
+    <w:qFormat/>
+    <w:rPr>
+      <w:rFonts w:cs="OpenSymbol"/>
+    </w:rPr>
+  </w:style>
+  <w:style w:type="character" w:styleId="ListLabel150">
+    <w:name w:val="ListLabel 150"/>
+    <w:qFormat/>
+    <w:rPr>
+      <w:rFonts w:cs="OpenSymbol"/>
+    </w:rPr>
+  </w:style>
+  <w:style w:type="character" w:styleId="ListLabel151">
+    <w:name w:val="ListLabel 151"/>
+    <w:qFormat/>
+    <w:rPr>
+      <w:rFonts w:cs="OpenSymbol"/>
+    </w:rPr>
+  </w:style>
+  <w:style w:type="character" w:styleId="ListLabel152">
+    <w:name w:val="ListLabel 152"/>
+    <w:qFormat/>
+    <w:rPr>
+      <w:rFonts w:cs="OpenSymbol"/>
+    </w:rPr>
+  </w:style>
+  <w:style w:type="character" w:styleId="ListLabel153">
+    <w:name w:val="ListLabel 153"/>
+    <w:qFormat/>
+    <w:rPr>
+      <w:rFonts w:cs="OpenSymbol"/>
+    </w:rPr>
+  </w:style>
+  <w:style w:type="character" w:styleId="ListLabel154">
+    <w:name w:val="ListLabel 154"/>
+    <w:qFormat/>
+    <w:rPr>
+      <w:rFonts w:cs="OpenSymbol"/>
+    </w:rPr>
+  </w:style>
+  <w:style w:type="character" w:styleId="ListLabel155">
+    <w:name w:val="ListLabel 155"/>
+    <w:qFormat/>
+    <w:rPr>
+      <w:rFonts w:cs="OpenSymbol"/>
+    </w:rPr>
+  </w:style>
+  <w:style w:type="character" w:styleId="ListLabel156">
+    <w:name w:val="ListLabel 156"/>
+    <w:qFormat/>
+    <w:rPr>
+      <w:rFonts w:cs="OpenSymbol"/>
+    </w:rPr>
+  </w:style>
+  <w:style w:type="character" w:styleId="ListLabel157">
+    <w:name w:val="ListLabel 157"/>
+    <w:qFormat/>
+    <w:rPr>
+      <w:rFonts w:cs="OpenSymbol"/>
+    </w:rPr>
+  </w:style>
+  <w:style w:type="character" w:styleId="ListLabel158">
+    <w:name w:val="ListLabel 158"/>
+    <w:qFormat/>
+    <w:rPr>
+      <w:rFonts w:cs="OpenSymbol"/>
+    </w:rPr>
+  </w:style>
+  <w:style w:type="character" w:styleId="ListLabel159">
+    <w:name w:val="ListLabel 159"/>
+    <w:qFormat/>
+    <w:rPr>
+      <w:rFonts w:cs="OpenSymbol"/>
+    </w:rPr>
+  </w:style>
+  <w:style w:type="character" w:styleId="ListLabel160">
+    <w:name w:val="ListLabel 160"/>
+    <w:qFormat/>
+    <w:rPr>
+      <w:rFonts w:cs="OpenSymbol"/>
+    </w:rPr>
+  </w:style>
+  <w:style w:type="character" w:styleId="ListLabel161">
+    <w:name w:val="ListLabel 161"/>
+    <w:qFormat/>
+    <w:rPr>
+      <w:rFonts w:cs="OpenSymbol"/>
     </w:rPr>
   </w:style>
   <w:style w:type="paragraph" w:styleId="Heading" w:customStyle="1">

</xml_diff>